<commit_message>
[projectfirma/#1903] Implement word templating library for Annual Reports Committing testing with v1 before switching to v2
</commit_message>
<xml_diff>
--- a/Source/ProjectFirma.Web/Content/document-templates/model-testing.docx
+++ b/Source/ProjectFirma.Web/Content/document-templates/model-testing.docx
@@ -7,26 +7,92 @@
         <w:pStyle w:val="Heading1"/>
       </w:pPr>
       <w:r>
-        <w:t>&lt;%</w:t>
-      </w:r>
-      <w:proofErr w:type="gramStart"/>
-      <w:r>
-        <w:t>=</w:t>
-      </w:r>
-      <w:proofErr w:type="spellStart"/>
-      <w:r>
-        <w:t>Model.</w:t>
-      </w:r>
-      <w:r>
-        <w:t>Project.ProjectName</w:t>
-      </w:r>
-      <w:proofErr w:type="spellEnd"/>
-      <w:proofErr w:type="gramEnd"/>
-      <w:r>
-        <w:t>%&gt;</w:t>
+        <w:t>&lt;%=Model.</w:t>
+      </w:r>
+      <w:r>
+        <w:t>Title</w:t>
+      </w:r>
+      <w:r>
+        <w:t xml:space="preserve"> %&gt;</w:t>
+      </w:r>
+    </w:p>
+    <w:p/>
+    <w:p>
+      <w:r>
+        <w:t xml:space="preserve">First you create a view in Word. A view is a Word document which also contains C# code. Code can be inserted anywhere: &lt;%= 3*3 %&gt; would insert </w:t>
+      </w:r>
+      <w:r>
+        <w:t>9</w:t>
+      </w:r>
+      <w:r>
+        <w:t>.</w:t>
+      </w:r>
+    </w:p>
+    <w:p/>
+    <w:p>
+      <w:r>
+        <w:t>First you create a view in Word. A view is a Word document which also contains C# code. Code can be inserted anywhere: &lt;%= 3+3 %&gt; would insert 6.</w:t>
+      </w:r>
+    </w:p>
+    <w:p/>
+    <w:p/>
+    <w:p>
+      <w:r>
+        <w:t>First you create a view in Word. A view is a Word document which also contains C# code. Code can be inserted anywhere: &lt;%= 3*8 %&gt; would insert 24.</w:t>
+      </w:r>
+    </w:p>
+    <w:p>
+      <w:r>
+        <w:t xml:space="preserve">Things need to be inserted into paragraphs </w:t>
+      </w:r>
+      <w:r>
+        <w:t>&lt;%= 3+3 %&gt;</w:t>
+      </w:r>
+    </w:p>
+    <w:p>
+      <w:r>
+        <w:t xml:space="preserve">This many projects: </w:t>
+      </w:r>
+      <w:r>
+        <w:t>&lt;%= Model.Projects.Count %&gt;</w:t>
+      </w:r>
+    </w:p>
+    <w:p>
+      <w:r>
+        <w:t>&lt;% foreach(var project in Model.Projects) { %&gt;</w:t>
+      </w:r>
+    </w:p>
+    <w:p>
+      <w:r>
+        <w:t>Title</w:t>
+      </w:r>
+      <w:r>
+        <w:t>1</w:t>
+      </w:r>
+      <w:r>
+        <w:t>: &lt;%= project.ProjectName %&gt;</w:t>
+      </w:r>
+      <w:r>
+        <w:t>&lt;% AppendParagraph(); %&gt;</w:t>
+      </w:r>
+    </w:p>
+    <w:p>
+      <w:r>
+        <w:t>Title2:</w:t>
       </w:r>
       <w:bookmarkStart w:id="0" w:name="_GoBack"/>
       <w:bookmarkEnd w:id="0"/>
+      <w:r>
+        <w:t xml:space="preserve"> &lt;%= project.ProjectName %&gt;</w:t>
+      </w:r>
+      <w:r>
+        <w:t>&lt;% AppendParagraph(); %&gt;</w:t>
+      </w:r>
+    </w:p>
+    <w:p>
+      <w:r>
+        <w:t>&lt;% } %&gt;</w:t>
+      </w:r>
     </w:p>
     <w:sectPr>
       <w:pgSz w:w="12240" w:h="15840"/>
@@ -210,7 +276,7 @@
     <w:lsdException w:name="Table Web 2" w:semiHidden="1" w:unhideWhenUsed="1"/>
     <w:lsdException w:name="Table Web 3" w:semiHidden="1" w:unhideWhenUsed="1"/>
     <w:lsdException w:name="Balloon Text" w:semiHidden="1" w:unhideWhenUsed="1"/>
-    <w:lsdException w:name="Table Grid" w:semiHidden="1" w:uiPriority="59" w:unhideWhenUsed="1"/>
+    <w:lsdException w:name="Table Grid" w:uiPriority="59"/>
     <w:lsdException w:name="Table Theme" w:semiHidden="1" w:unhideWhenUsed="1"/>
     <w:lsdException w:name="Placeholder Text" w:semiHidden="1"/>
     <w:lsdException w:name="No Spacing" w:uiPriority="1" w:qFormat="1"/>

</xml_diff>

<commit_message>
[projectfirma/#1903] Implement word templating library for Annual Reports Switched to v2, verified that nested loops work as intended
</commit_message>
<xml_diff>
--- a/Source/ProjectFirma.Web/Content/document-templates/model-testing.docx
+++ b/Source/ProjectFirma.Web/Content/document-templates/model-testing.docx
@@ -72,21 +72,22 @@
       <w:r>
         <w:t>: &lt;%= project.ProjectName %&gt;</w:t>
       </w:r>
-      <w:r>
-        <w:t>&lt;% AppendParagraph(); %&gt;</w:t>
-      </w:r>
-    </w:p>
-    <w:p>
-      <w:r>
-        <w:t>Title2:</w:t>
+    </w:p>
+    <w:p>
+      <w:r>
+        <w:t>&lt;% foreach(var test in project.StringList) { %&gt;</w:t>
+      </w:r>
+    </w:p>
+    <w:p>
+      <w:r>
+        <w:t>&lt;%= test %&gt;</w:t>
       </w:r>
       <w:bookmarkStart w:id="0" w:name="_GoBack"/>
       <w:bookmarkEnd w:id="0"/>
-      <w:r>
-        <w:t xml:space="preserve"> &lt;%= project.ProjectName %&gt;</w:t>
-      </w:r>
-      <w:r>
-        <w:t>&lt;% AppendParagraph(); %&gt;</w:t>
+    </w:p>
+    <w:p>
+      <w:r>
+        <w:t>&lt;% } %&gt;</w:t>
       </w:r>
     </w:p>
     <w:p>

</xml_diff>

<commit_message>
[projectfirma/#1903] Implement word templating library for Annual Reports Attempting images
</commit_message>
<xml_diff>
--- a/Source/ProjectFirma.Web/Content/document-templates/model-testing.docx
+++ b/Source/ProjectFirma.Web/Content/document-templates/model-testing.docx
@@ -7,94 +7,128 @@
         <w:pStyle w:val="Heading1"/>
       </w:pPr>
       <w:r>
-        <w:t>&lt;%=Model.</w:t>
-      </w:r>
-      <w:r>
-        <w:t>Title</w:t>
-      </w:r>
-      <w:r>
-        <w:t xml:space="preserve"> %&gt;</w:t>
+        <w:t>Example Report</w:t>
       </w:r>
     </w:p>
     <w:p/>
     <w:p>
       <w:r>
-        <w:t xml:space="preserve">First you create a view in Word. A view is a Word document which also contains C# code. Code can be inserted anywhere: &lt;%= 3*3 %&gt; would insert </w:t>
-      </w:r>
-      <w:r>
-        <w:t>9</w:t>
-      </w:r>
-      <w:r>
-        <w:t>.</w:t>
-      </w:r>
-    </w:p>
-    <w:p/>
-    <w:p>
-      <w:r>
-        <w:t>First you create a view in Word. A view is a Word document which also contains C# code. Code can be inserted anywhere: &lt;%= 3+3 %&gt; would insert 6.</w:t>
-      </w:r>
-    </w:p>
-    <w:p/>
-    <w:p/>
-    <w:p>
-      <w:r>
-        <w:t>First you create a view in Word. A view is a Word document which also contains C# code. Code can be inserted anywhere: &lt;%= 3*8 %&gt; would insert 24.</w:t>
+        <w:t xml:space="preserve">This many projects: </w:t>
+      </w:r>
+      <w:r>
+        <w:t xml:space="preserve">&lt;%= </w:t>
+      </w:r>
+      <w:proofErr w:type="spellStart"/>
+      <w:r>
+        <w:t>Model.Projects.Count</w:t>
+      </w:r>
+      <w:proofErr w:type="spellEnd"/>
+      <w:r>
+        <w:t xml:space="preserve"> %&gt;</w:t>
       </w:r>
     </w:p>
     <w:p>
       <w:r>
-        <w:t xml:space="preserve">Things need to be inserted into paragraphs </w:t>
-      </w:r>
-      <w:r>
-        <w:t>&lt;%= 3+3 %&gt;</w:t>
+        <w:t>&lt;%= Image(“testing.png”); %&gt;</w:t>
       </w:r>
     </w:p>
     <w:p>
-      <w:r>
-        <w:t xml:space="preserve">This many projects: </w:t>
-      </w:r>
-      <w:r>
-        <w:t>&lt;%= Model.Projects.Count %&gt;</w:t>
-      </w:r>
-    </w:p>
-    <w:p>
-      <w:r>
-        <w:t>&lt;% foreach(var project in Model.Projects) { %&gt;</w:t>
-      </w:r>
-    </w:p>
-    <w:p>
-      <w:r>
-        <w:t>Title</w:t>
-      </w:r>
-      <w:r>
-        <w:t>1</w:t>
-      </w:r>
-      <w:r>
-        <w:t>: &lt;%= project.ProjectName %&gt;</w:t>
-      </w:r>
-    </w:p>
-    <w:p>
-      <w:r>
-        <w:t>&lt;% foreach(var test in project.StringList) { %&gt;</w:t>
-      </w:r>
-    </w:p>
-    <w:p>
-      <w:r>
-        <w:t>&lt;%= test %&gt;</w:t>
-      </w:r>
       <w:bookmarkStart w:id="0" w:name="_GoBack"/>
       <w:bookmarkEnd w:id="0"/>
     </w:p>
     <w:p>
       <w:r>
-        <w:t>&lt;% } %&gt;</w:t>
+        <w:t xml:space="preserve">&lt;% foreach(var project in </w:t>
+      </w:r>
+      <w:proofErr w:type="spellStart"/>
+      <w:r>
+        <w:t>Model.Projects</w:t>
+      </w:r>
+      <w:proofErr w:type="spellEnd"/>
+      <w:r>
+        <w:t>) { %&gt;</w:t>
+      </w:r>
+    </w:p>
+    <w:p/>
+    <w:p>
+      <w:pPr>
+        <w:pStyle w:val="Heading1"/>
+      </w:pPr>
+      <w:r>
+        <w:t xml:space="preserve">&lt;%= </w:t>
+      </w:r>
+      <w:proofErr w:type="spellStart"/>
+      <w:r>
+        <w:t>project.ProjectName</w:t>
+      </w:r>
+      <w:proofErr w:type="spellEnd"/>
+      <w:r>
+        <w:t xml:space="preserve"> %&gt;</w:t>
+      </w:r>
+    </w:p>
+    <w:p/>
+    <w:p>
+      <w:r>
+        <w:t>Description</w:t>
+      </w:r>
+      <w:r>
+        <w:t xml:space="preserve">: &lt;%= </w:t>
+      </w:r>
+      <w:proofErr w:type="spellStart"/>
+      <w:r>
+        <w:t>project.Project</w:t>
+      </w:r>
+      <w:r>
+        <w:t>Description</w:t>
+      </w:r>
+      <w:proofErr w:type="spellEnd"/>
+      <w:r>
+        <w:t xml:space="preserve"> %&gt;</w:t>
       </w:r>
     </w:p>
     <w:p>
       <w:r>
+        <w:t>Organizations</w:t>
+      </w:r>
+    </w:p>
+    <w:p>
+      <w:r>
+        <w:t xml:space="preserve">&lt;% foreach(var organization in </w:t>
+      </w:r>
+      <w:proofErr w:type="spellStart"/>
+      <w:r>
+        <w:t>project.</w:t>
+      </w:r>
+      <w:r>
+        <w:t>Organizations</w:t>
+      </w:r>
+      <w:proofErr w:type="spellEnd"/>
+      <w:r>
+        <w:t>) {</w:t>
+      </w:r>
+      <w:r>
+        <w:t>!</w:t>
+      </w:r>
+      <w:r>
+        <w:t xml:space="preserve"> %&gt;</w:t>
+      </w:r>
+    </w:p>
+    <w:p>
+      <w:r>
         <w:t>&lt;% } %&gt;</w:t>
       </w:r>
     </w:p>
+    <w:p>
+      <w:r>
+        <w:t>&lt;% } %&gt;</w:t>
+      </w:r>
+    </w:p>
+    <w:p>
+      <w:r>
+        <w:t>test</w:t>
+      </w:r>
+    </w:p>
+    <w:p/>
     <w:sectPr>
       <w:pgSz w:w="12240" w:h="15840"/>
       <w:pgMar w:top="1440" w:right="1440" w:bottom="1440" w:left="1440" w:header="720" w:footer="720" w:gutter="0"/>
@@ -729,6 +763,158 @@
       <w:szCs w:val="26"/>
     </w:rPr>
   </w:style>
+  <w:style w:type="table" w:styleId="TableGrid">
+    <w:name w:val="Table Grid"/>
+    <w:basedOn w:val="TableNormal"/>
+    <w:uiPriority w:val="59"/>
+    <w:rsid w:val="002F0712"/>
+    <w:pPr>
+      <w:spacing w:after="0" w:line="240" w:lineRule="auto"/>
+    </w:pPr>
+    <w:tblPr>
+      <w:tblBorders>
+        <w:top w:val="single" w:sz="4" w:space="0" w:color="auto"/>
+        <w:left w:val="single" w:sz="4" w:space="0" w:color="auto"/>
+        <w:bottom w:val="single" w:sz="4" w:space="0" w:color="auto"/>
+        <w:right w:val="single" w:sz="4" w:space="0" w:color="auto"/>
+        <w:insideH w:val="single" w:sz="4" w:space="0" w:color="auto"/>
+        <w:insideV w:val="single" w:sz="4" w:space="0" w:color="auto"/>
+      </w:tblBorders>
+    </w:tblPr>
+  </w:style>
+  <w:style w:type="table" w:styleId="GridTable1Light-Accent1">
+    <w:name w:val="Grid Table 1 Light Accent 1"/>
+    <w:basedOn w:val="TableNormal"/>
+    <w:uiPriority w:val="46"/>
+    <w:rsid w:val="002F0712"/>
+    <w:pPr>
+      <w:spacing w:after="0" w:line="240" w:lineRule="auto"/>
+    </w:pPr>
+    <w:tblPr>
+      <w:tblStyleRowBandSize w:val="1"/>
+      <w:tblStyleColBandSize w:val="1"/>
+      <w:tblBorders>
+        <w:top w:val="single" w:sz="4" w:space="0" w:color="B8CCE4" w:themeColor="accent1" w:themeTint="66"/>
+        <w:left w:val="single" w:sz="4" w:space="0" w:color="B8CCE4" w:themeColor="accent1" w:themeTint="66"/>
+        <w:bottom w:val="single" w:sz="4" w:space="0" w:color="B8CCE4" w:themeColor="accent1" w:themeTint="66"/>
+        <w:right w:val="single" w:sz="4" w:space="0" w:color="B8CCE4" w:themeColor="accent1" w:themeTint="66"/>
+        <w:insideH w:val="single" w:sz="4" w:space="0" w:color="B8CCE4" w:themeColor="accent1" w:themeTint="66"/>
+        <w:insideV w:val="single" w:sz="4" w:space="0" w:color="B8CCE4" w:themeColor="accent1" w:themeTint="66"/>
+      </w:tblBorders>
+    </w:tblPr>
+    <w:tblStylePr w:type="firstRow">
+      <w:rPr>
+        <w:b/>
+        <w:bCs/>
+      </w:rPr>
+      <w:tblPr/>
+      <w:tcPr>
+        <w:tcBorders>
+          <w:bottom w:val="single" w:sz="12" w:space="0" w:color="95B3D7" w:themeColor="accent1" w:themeTint="99"/>
+        </w:tcBorders>
+      </w:tcPr>
+    </w:tblStylePr>
+    <w:tblStylePr w:type="lastRow">
+      <w:rPr>
+        <w:b/>
+        <w:bCs/>
+      </w:rPr>
+      <w:tblPr/>
+      <w:tcPr>
+        <w:tcBorders>
+          <w:top w:val="double" w:sz="2" w:space="0" w:color="95B3D7" w:themeColor="accent1" w:themeTint="99"/>
+        </w:tcBorders>
+      </w:tcPr>
+    </w:tblStylePr>
+    <w:tblStylePr w:type="firstCol">
+      <w:rPr>
+        <w:b/>
+        <w:bCs/>
+      </w:rPr>
+    </w:tblStylePr>
+    <w:tblStylePr w:type="lastCol">
+      <w:rPr>
+        <w:b/>
+        <w:bCs/>
+      </w:rPr>
+    </w:tblStylePr>
+  </w:style>
+  <w:style w:type="table" w:styleId="GridTable4-Accent2">
+    <w:name w:val="Grid Table 4 Accent 2"/>
+    <w:basedOn w:val="TableNormal"/>
+    <w:uiPriority w:val="49"/>
+    <w:rsid w:val="00964735"/>
+    <w:pPr>
+      <w:spacing w:after="0" w:line="240" w:lineRule="auto"/>
+    </w:pPr>
+    <w:tblPr>
+      <w:tblStyleRowBandSize w:val="1"/>
+      <w:tblStyleColBandSize w:val="1"/>
+      <w:tblBorders>
+        <w:top w:val="single" w:sz="4" w:space="0" w:color="D99594" w:themeColor="accent2" w:themeTint="99"/>
+        <w:left w:val="single" w:sz="4" w:space="0" w:color="D99594" w:themeColor="accent2" w:themeTint="99"/>
+        <w:bottom w:val="single" w:sz="4" w:space="0" w:color="D99594" w:themeColor="accent2" w:themeTint="99"/>
+        <w:right w:val="single" w:sz="4" w:space="0" w:color="D99594" w:themeColor="accent2" w:themeTint="99"/>
+        <w:insideH w:val="single" w:sz="4" w:space="0" w:color="D99594" w:themeColor="accent2" w:themeTint="99"/>
+        <w:insideV w:val="single" w:sz="4" w:space="0" w:color="D99594" w:themeColor="accent2" w:themeTint="99"/>
+      </w:tblBorders>
+    </w:tblPr>
+    <w:tblStylePr w:type="firstRow">
+      <w:rPr>
+        <w:b/>
+        <w:bCs/>
+        <w:color w:val="FFFFFF" w:themeColor="background1"/>
+      </w:rPr>
+      <w:tblPr/>
+      <w:tcPr>
+        <w:tcBorders>
+          <w:top w:val="single" w:sz="4" w:space="0" w:color="C0504D" w:themeColor="accent2"/>
+          <w:left w:val="single" w:sz="4" w:space="0" w:color="C0504D" w:themeColor="accent2"/>
+          <w:bottom w:val="single" w:sz="4" w:space="0" w:color="C0504D" w:themeColor="accent2"/>
+          <w:right w:val="single" w:sz="4" w:space="0" w:color="C0504D" w:themeColor="accent2"/>
+          <w:insideH w:val="nil"/>
+          <w:insideV w:val="nil"/>
+        </w:tcBorders>
+        <w:shd w:val="clear" w:color="auto" w:fill="C0504D" w:themeFill="accent2"/>
+      </w:tcPr>
+    </w:tblStylePr>
+    <w:tblStylePr w:type="lastRow">
+      <w:rPr>
+        <w:b/>
+        <w:bCs/>
+      </w:rPr>
+      <w:tblPr/>
+      <w:tcPr>
+        <w:tcBorders>
+          <w:top w:val="double" w:sz="4" w:space="0" w:color="C0504D" w:themeColor="accent2"/>
+        </w:tcBorders>
+      </w:tcPr>
+    </w:tblStylePr>
+    <w:tblStylePr w:type="firstCol">
+      <w:rPr>
+        <w:b/>
+        <w:bCs/>
+      </w:rPr>
+    </w:tblStylePr>
+    <w:tblStylePr w:type="lastCol">
+      <w:rPr>
+        <w:b/>
+        <w:bCs/>
+      </w:rPr>
+    </w:tblStylePr>
+    <w:tblStylePr w:type="band1Vert">
+      <w:tblPr/>
+      <w:tcPr>
+        <w:shd w:val="clear" w:color="auto" w:fill="F2DBDB" w:themeFill="accent2" w:themeFillTint="33"/>
+      </w:tcPr>
+    </w:tblStylePr>
+    <w:tblStylePr w:type="band1Horz">
+      <w:tblPr/>
+      <w:tcPr>
+        <w:shd w:val="clear" w:color="auto" w:fill="F2DBDB" w:themeFill="accent2" w:themeFillTint="33"/>
+      </w:tcPr>
+    </w:tblStylePr>
+  </w:style>
 </w:styles>
 </file>
 
@@ -1015,4 +1201,16 @@
   <a:objectDefaults/>
   <a:extraClrSchemeLst/>
 </a:theme>
+</file>
+
+<file path=customXml/item1.xml><?xml version="1.0" encoding="utf-8"?>
+<b:Sources xmlns:b="http://schemas.openxmlformats.org/officeDocument/2006/bibliography" xmlns="http://schemas.openxmlformats.org/officeDocument/2006/bibliography" SelectedStyle="\APASixthEditionOfficeOnline.xsl" StyleName="APA" Version="6"/>
+</file>
+
+<file path=customXml/itemProps1.xml><?xml version="1.0" encoding="utf-8"?>
+<ds:datastoreItem xmlns:ds="http://schemas.openxmlformats.org/officeDocument/2006/customXml" ds:itemID="{CF2476CD-916F-4506-848D-6F4ECF02C662}">
+  <ds:schemaRefs>
+    <ds:schemaRef ds:uri="http://schemas.openxmlformats.org/officeDocument/2006/bibliography"/>
+  </ds:schemaRefs>
+</ds:datastoreItem>
 </file>
</xml_diff>

<commit_message>
[projectfirma/#1903] Implement word templating library for Annual Reports * Get proof of concept mothly status report working
</commit_message>
<xml_diff>
--- a/Source/ProjectFirma.Web/Content/document-templates/model-testing.docx
+++ b/Source/ProjectFirma.Web/Content/document-templates/model-testing.docx
@@ -3,113 +3,62 @@
 <w:document xmlns:wpc="http://schemas.microsoft.com/office/word/2010/wordprocessingCanvas" xmlns:cx="http://schemas.microsoft.com/office/drawing/2014/chartex" xmlns:cx1="http://schemas.microsoft.com/office/drawing/2015/9/8/chartex" xmlns:cx2="http://schemas.microsoft.com/office/drawing/2015/10/21/chartex" xmlns:cx3="http://schemas.microsoft.com/office/drawing/2016/5/9/chartex" xmlns:cx4="http://schemas.microsoft.com/office/drawing/2016/5/10/chartex" xmlns:cx5="http://schemas.microsoft.com/office/drawing/2016/5/11/chartex" xmlns:cx6="http://schemas.microsoft.com/office/drawing/2016/5/12/chartex" xmlns:cx7="http://schemas.microsoft.com/office/drawing/2016/5/13/chartex" xmlns:cx8="http://schemas.microsoft.com/office/drawing/2016/5/14/chartex" xmlns:mc="http://schemas.openxmlformats.org/markup-compatibility/2006" xmlns:aink="http://schemas.microsoft.com/office/drawing/2016/ink" xmlns:am3d="http://schemas.microsoft.com/office/drawing/2017/model3d" xmlns:o="urn:schemas-microsoft-com:office:office" xmlns:r="http://schemas.openxmlformats.org/officeDocument/2006/relationships" xmlns:m="http://schemas.openxmlformats.org/officeDocument/2006/math" xmlns:v="urn:schemas-microsoft-com:vml" xmlns:wp14="http://schemas.microsoft.com/office/word/2010/wordprocessingDrawing" xmlns:wp="http://schemas.openxmlformats.org/drawingml/2006/wordprocessingDrawing" xmlns:w10="urn:schemas-microsoft-com:office:word" xmlns:w="http://schemas.openxmlformats.org/wordprocessingml/2006/main" xmlns:w14="http://schemas.microsoft.com/office/word/2010/wordml" xmlns:w15="http://schemas.microsoft.com/office/word/2012/wordml" xmlns:w16cid="http://schemas.microsoft.com/office/word/2016/wordml/cid" xmlns:w16se="http://schemas.microsoft.com/office/word/2015/wordml/symex" xmlns:wpg="http://schemas.microsoft.com/office/word/2010/wordprocessingGroup" xmlns:wpi="http://schemas.microsoft.com/office/word/2010/wordprocessingInk" xmlns:wne="http://schemas.microsoft.com/office/word/2006/wordml" xmlns:wps="http://schemas.microsoft.com/office/word/2010/wordprocessingShape" mc:Ignorable="w14 w15 w16se w16cid wp14">
   <w:body>
     <w:p>
-      <w:pPr>
-        <w:pStyle w:val="Heading1"/>
-      </w:pPr>
       <w:r>
-        <w:t>Example Report</w:t>
+        <w:t xml:space="preserve">&lt;% </w:t>
       </w:r>
-    </w:p>
-    <w:p/>
-    <w:p>
+      <w:proofErr w:type="gramStart"/>
       <w:r>
-        <w:t xml:space="preserve">This many projects: </w:t>
+        <w:t>foreach(</w:t>
       </w:r>
+      <w:proofErr w:type="gramEnd"/>
       <w:r>
-        <w:t xml:space="preserve">&lt;%= </w:t>
+        <w:t xml:space="preserve">var project in </w:t>
       </w:r>
       <w:proofErr w:type="spellStart"/>
       <w:r>
-        <w:t>Model.Projects.Count</w:t>
+        <w:t>M</w:t>
       </w:r>
-      <w:proofErr w:type="spellEnd"/>
       <w:r>
-        <w:t xml:space="preserve"> %&gt;</w:t>
+        <w:t>odel</w:t>
       </w:r>
-    </w:p>
-    <w:p>
       <w:r>
-        <w:t>&lt;%= Image(“testing.png”); %&gt;</w:t>
-      </w:r>
-    </w:p>
-    <w:p>
-      <w:bookmarkStart w:id="0" w:name="_GoBack"/>
-      <w:bookmarkEnd w:id="0"/>
-    </w:p>
-    <w:p>
-      <w:r>
-        <w:t xml:space="preserve">&lt;% foreach(var project in </w:t>
-      </w:r>
-      <w:proofErr w:type="spellStart"/>
-      <w:r>
-        <w:t>Model.Projects</w:t>
+        <w:t>.Projects</w:t>
       </w:r>
       <w:proofErr w:type="spellEnd"/>
       <w:r>
         <w:t>) { %&gt;</w:t>
       </w:r>
     </w:p>
-    <w:p/>
     <w:p>
       <w:pPr>
-        <w:pStyle w:val="Heading1"/>
+        <w:rPr>
+          <w:sz w:val="48"/>
+          <w:szCs w:val="48"/>
+        </w:rPr>
       </w:pPr>
       <w:r>
+        <w:rPr>
+          <w:sz w:val="48"/>
+          <w:szCs w:val="48"/>
+        </w:rPr>
         <w:t xml:space="preserve">&lt;%= </w:t>
       </w:r>
       <w:proofErr w:type="spellStart"/>
+      <w:proofErr w:type="gramStart"/>
       <w:r>
+        <w:rPr>
+          <w:sz w:val="48"/>
+          <w:szCs w:val="48"/>
+        </w:rPr>
         <w:t>project.ProjectName</w:t>
       </w:r>
       <w:proofErr w:type="spellEnd"/>
+      <w:proofErr w:type="gramEnd"/>
       <w:r>
-        <w:t xml:space="preserve"> %&gt;</w:t>
-      </w:r>
-    </w:p>
-    <w:p/>
-    <w:p>
-      <w:r>
-        <w:t>Description</w:t>
-      </w:r>
-      <w:r>
-        <w:t xml:space="preserve">: &lt;%= </w:t>
-      </w:r>
-      <w:proofErr w:type="spellStart"/>
-      <w:r>
-        <w:t>project.Project</w:t>
-      </w:r>
-      <w:r>
-        <w:t>Description</w:t>
-      </w:r>
-      <w:proofErr w:type="spellEnd"/>
-      <w:r>
-        <w:t xml:space="preserve"> %&gt;</w:t>
-      </w:r>
-    </w:p>
-    <w:p>
-      <w:r>
-        <w:t>Organizations</w:t>
-      </w:r>
-    </w:p>
-    <w:p>
-      <w:r>
-        <w:t xml:space="preserve">&lt;% foreach(var organization in </w:t>
-      </w:r>
-      <w:proofErr w:type="spellStart"/>
-      <w:r>
-        <w:t>project.</w:t>
-      </w:r>
-      <w:r>
-        <w:t>Organizations</w:t>
-      </w:r>
-      <w:proofErr w:type="spellEnd"/>
-      <w:r>
-        <w:t>) {</w:t>
-      </w:r>
-      <w:r>
-        <w:t>!</w:t>
-      </w:r>
-      <w:r>
+        <w:rPr>
+          <w:sz w:val="48"/>
+          <w:szCs w:val="48"/>
+        </w:rPr>
         <w:t xml:space="preserve"> %&gt;</w:t>
       </w:r>
     </w:p>
@@ -119,24 +68,310 @@
       </w:r>
     </w:p>
     <w:p>
+      <w:proofErr w:type="spellStart"/>
       <w:r>
-        <w:t>&lt;% } %&gt;</w:t>
+        <w:t>asdf</w:t>
       </w:r>
+      <w:bookmarkStart w:id="0" w:name="_GoBack"/>
+      <w:bookmarkEnd w:id="0"/>
+      <w:proofErr w:type="spellEnd"/>
     </w:p>
-    <w:p>
-      <w:r>
-        <w:t>test</w:t>
-      </w:r>
-    </w:p>
-    <w:p/>
     <w:sectPr>
-      <w:pgSz w:w="12240" w:h="15840"/>
+      <w:headerReference w:type="default" r:id="rId8"/>
+      <w:pgSz w:w="15840" w:h="12240" w:orient="landscape"/>
       <w:pgMar w:top="1440" w:right="1440" w:bottom="1440" w:left="1440" w:header="720" w:footer="720" w:gutter="0"/>
       <w:cols w:space="720"/>
       <w:docGrid w:linePitch="360"/>
     </w:sectPr>
   </w:body>
 </w:document>
+</file>
+
+<file path=word/endnotes.xml><?xml version="1.0" encoding="utf-8"?>
+<w:endnotes xmlns:wpc="http://schemas.microsoft.com/office/word/2010/wordprocessingCanvas" xmlns:cx="http://schemas.microsoft.com/office/drawing/2014/chartex" xmlns:cx1="http://schemas.microsoft.com/office/drawing/2015/9/8/chartex" xmlns:cx2="http://schemas.microsoft.com/office/drawing/2015/10/21/chartex" xmlns:cx3="http://schemas.microsoft.com/office/drawing/2016/5/9/chartex" xmlns:cx4="http://schemas.microsoft.com/office/drawing/2016/5/10/chartex" xmlns:cx5="http://schemas.microsoft.com/office/drawing/2016/5/11/chartex" xmlns:cx6="http://schemas.microsoft.com/office/drawing/2016/5/12/chartex" xmlns:cx7="http://schemas.microsoft.com/office/drawing/2016/5/13/chartex" xmlns:cx8="http://schemas.microsoft.com/office/drawing/2016/5/14/chartex" xmlns:mc="http://schemas.openxmlformats.org/markup-compatibility/2006" xmlns:aink="http://schemas.microsoft.com/office/drawing/2016/ink" xmlns:am3d="http://schemas.microsoft.com/office/drawing/2017/model3d" xmlns:o="urn:schemas-microsoft-com:office:office" xmlns:r="http://schemas.openxmlformats.org/officeDocument/2006/relationships" xmlns:m="http://schemas.openxmlformats.org/officeDocument/2006/math" xmlns:v="urn:schemas-microsoft-com:vml" xmlns:wp14="http://schemas.microsoft.com/office/word/2010/wordprocessingDrawing" xmlns:wp="http://schemas.openxmlformats.org/drawingml/2006/wordprocessingDrawing" xmlns:w10="urn:schemas-microsoft-com:office:word" xmlns:w="http://schemas.openxmlformats.org/wordprocessingml/2006/main" xmlns:w14="http://schemas.microsoft.com/office/word/2010/wordml" xmlns:w15="http://schemas.microsoft.com/office/word/2012/wordml" xmlns:w16cid="http://schemas.microsoft.com/office/word/2016/wordml/cid" xmlns:w16se="http://schemas.microsoft.com/office/word/2015/wordml/symex" xmlns:wpg="http://schemas.microsoft.com/office/word/2010/wordprocessingGroup" xmlns:wpi="http://schemas.microsoft.com/office/word/2010/wordprocessingInk" xmlns:wne="http://schemas.microsoft.com/office/word/2006/wordml" xmlns:wps="http://schemas.microsoft.com/office/word/2010/wordprocessingShape" mc:Ignorable="w14 w15 w16se w16cid wp14">
+  <w:endnote w:type="separator" w:id="-1">
+    <w:p>
+      <w:pPr>
+        <w:spacing w:after="0" w:line="240" w:lineRule="auto"/>
+      </w:pPr>
+      <w:r>
+        <w:separator/>
+      </w:r>
+    </w:p>
+  </w:endnote>
+  <w:endnote w:type="continuationSeparator" w:id="0">
+    <w:p>
+      <w:pPr>
+        <w:spacing w:after="0" w:line="240" w:lineRule="auto"/>
+      </w:pPr>
+      <w:r>
+        <w:continuationSeparator/>
+      </w:r>
+    </w:p>
+  </w:endnote>
+</w:endnotes>
+</file>
+
+<file path=word/footnotes.xml><?xml version="1.0" encoding="utf-8"?>
+<w:footnotes xmlns:wpc="http://schemas.microsoft.com/office/word/2010/wordprocessingCanvas" xmlns:cx="http://schemas.microsoft.com/office/drawing/2014/chartex" xmlns:cx1="http://schemas.microsoft.com/office/drawing/2015/9/8/chartex" xmlns:cx2="http://schemas.microsoft.com/office/drawing/2015/10/21/chartex" xmlns:cx3="http://schemas.microsoft.com/office/drawing/2016/5/9/chartex" xmlns:cx4="http://schemas.microsoft.com/office/drawing/2016/5/10/chartex" xmlns:cx5="http://schemas.microsoft.com/office/drawing/2016/5/11/chartex" xmlns:cx6="http://schemas.microsoft.com/office/drawing/2016/5/12/chartex" xmlns:cx7="http://schemas.microsoft.com/office/drawing/2016/5/13/chartex" xmlns:cx8="http://schemas.microsoft.com/office/drawing/2016/5/14/chartex" xmlns:mc="http://schemas.openxmlformats.org/markup-compatibility/2006" xmlns:aink="http://schemas.microsoft.com/office/drawing/2016/ink" xmlns:am3d="http://schemas.microsoft.com/office/drawing/2017/model3d" xmlns:o="urn:schemas-microsoft-com:office:office" xmlns:r="http://schemas.openxmlformats.org/officeDocument/2006/relationships" xmlns:m="http://schemas.openxmlformats.org/officeDocument/2006/math" xmlns:v="urn:schemas-microsoft-com:vml" xmlns:wp14="http://schemas.microsoft.com/office/word/2010/wordprocessingDrawing" xmlns:wp="http://schemas.openxmlformats.org/drawingml/2006/wordprocessingDrawing" xmlns:w10="urn:schemas-microsoft-com:office:word" xmlns:w="http://schemas.openxmlformats.org/wordprocessingml/2006/main" xmlns:w14="http://schemas.microsoft.com/office/word/2010/wordml" xmlns:w15="http://schemas.microsoft.com/office/word/2012/wordml" xmlns:w16cid="http://schemas.microsoft.com/office/word/2016/wordml/cid" xmlns:w16se="http://schemas.microsoft.com/office/word/2015/wordml/symex" xmlns:wpg="http://schemas.microsoft.com/office/word/2010/wordprocessingGroup" xmlns:wpi="http://schemas.microsoft.com/office/word/2010/wordprocessingInk" xmlns:wne="http://schemas.microsoft.com/office/word/2006/wordml" xmlns:wps="http://schemas.microsoft.com/office/word/2010/wordprocessingShape" mc:Ignorable="w14 w15 w16se w16cid wp14">
+  <w:footnote w:type="separator" w:id="-1">
+    <w:p>
+      <w:pPr>
+        <w:spacing w:after="0" w:line="240" w:lineRule="auto"/>
+      </w:pPr>
+      <w:r>
+        <w:separator/>
+      </w:r>
+    </w:p>
+  </w:footnote>
+  <w:footnote w:type="continuationSeparator" w:id="0">
+    <w:p>
+      <w:pPr>
+        <w:spacing w:after="0" w:line="240" w:lineRule="auto"/>
+      </w:pPr>
+      <w:r>
+        <w:continuationSeparator/>
+      </w:r>
+    </w:p>
+  </w:footnote>
+</w:footnotes>
+</file>
+
+<file path=word/header1.xml><?xml version="1.0" encoding="utf-8"?>
+<w:hdr xmlns:wpc="http://schemas.microsoft.com/office/word/2010/wordprocessingCanvas" xmlns:cx="http://schemas.microsoft.com/office/drawing/2014/chartex" xmlns:cx1="http://schemas.microsoft.com/office/drawing/2015/9/8/chartex" xmlns:cx2="http://schemas.microsoft.com/office/drawing/2015/10/21/chartex" xmlns:cx3="http://schemas.microsoft.com/office/drawing/2016/5/9/chartex" xmlns:cx4="http://schemas.microsoft.com/office/drawing/2016/5/10/chartex" xmlns:cx5="http://schemas.microsoft.com/office/drawing/2016/5/11/chartex" xmlns:cx6="http://schemas.microsoft.com/office/drawing/2016/5/12/chartex" xmlns:cx7="http://schemas.microsoft.com/office/drawing/2016/5/13/chartex" xmlns:cx8="http://schemas.microsoft.com/office/drawing/2016/5/14/chartex" xmlns:mc="http://schemas.openxmlformats.org/markup-compatibility/2006" xmlns:aink="http://schemas.microsoft.com/office/drawing/2016/ink" xmlns:am3d="http://schemas.microsoft.com/office/drawing/2017/model3d" xmlns:o="urn:schemas-microsoft-com:office:office" xmlns:r="http://schemas.openxmlformats.org/officeDocument/2006/relationships" xmlns:m="http://schemas.openxmlformats.org/officeDocument/2006/math" xmlns:v="urn:schemas-microsoft-com:vml" xmlns:wp14="http://schemas.microsoft.com/office/word/2010/wordprocessingDrawing" xmlns:wp="http://schemas.openxmlformats.org/drawingml/2006/wordprocessingDrawing" xmlns:w10="urn:schemas-microsoft-com:office:word" xmlns:w="http://schemas.openxmlformats.org/wordprocessingml/2006/main" xmlns:w14="http://schemas.microsoft.com/office/word/2010/wordml" xmlns:w15="http://schemas.microsoft.com/office/word/2012/wordml" xmlns:w16cid="http://schemas.microsoft.com/office/word/2016/wordml/cid" xmlns:w16se="http://schemas.microsoft.com/office/word/2015/wordml/symex" xmlns:wpg="http://schemas.microsoft.com/office/word/2010/wordprocessingGroup" xmlns:wpi="http://schemas.microsoft.com/office/word/2010/wordprocessingInk" xmlns:wne="http://schemas.microsoft.com/office/word/2006/wordml" xmlns:wps="http://schemas.microsoft.com/office/word/2010/wordprocessingShape" mc:Ignorable="w14 w15 w16se w16cid wp14">
+  <w:p>
+    <w:pPr>
+      <w:pStyle w:val="Header"/>
+    </w:pPr>
+    <w:r>
+      <w:t>&lt;%</w:t>
+    </w:r>
+    <w:r>
+      <w:t xml:space="preserve">= </w:t>
+    </w:r>
+    <w:proofErr w:type="spellStart"/>
+    <w:r>
+      <w:t>Model.Title</w:t>
+    </w:r>
+    <w:proofErr w:type="spellEnd"/>
+    <w:r>
+      <w:t xml:space="preserve"> %&gt;</w:t>
+    </w:r>
+  </w:p>
+</w:hdr>
+</file>
+
+<file path=word/numbering.xml><?xml version="1.0" encoding="utf-8"?>
+<w:numbering xmlns:wpc="http://schemas.microsoft.com/office/word/2010/wordprocessingCanvas" xmlns:cx="http://schemas.microsoft.com/office/drawing/2014/chartex" xmlns:cx1="http://schemas.microsoft.com/office/drawing/2015/9/8/chartex" xmlns:cx2="http://schemas.microsoft.com/office/drawing/2015/10/21/chartex" xmlns:cx3="http://schemas.microsoft.com/office/drawing/2016/5/9/chartex" xmlns:cx4="http://schemas.microsoft.com/office/drawing/2016/5/10/chartex" xmlns:cx5="http://schemas.microsoft.com/office/drawing/2016/5/11/chartex" xmlns:cx6="http://schemas.microsoft.com/office/drawing/2016/5/12/chartex" xmlns:cx7="http://schemas.microsoft.com/office/drawing/2016/5/13/chartex" xmlns:cx8="http://schemas.microsoft.com/office/drawing/2016/5/14/chartex" xmlns:mc="http://schemas.openxmlformats.org/markup-compatibility/2006" xmlns:aink="http://schemas.microsoft.com/office/drawing/2016/ink" xmlns:am3d="http://schemas.microsoft.com/office/drawing/2017/model3d" xmlns:o="urn:schemas-microsoft-com:office:office" xmlns:r="http://schemas.openxmlformats.org/officeDocument/2006/relationships" xmlns:m="http://schemas.openxmlformats.org/officeDocument/2006/math" xmlns:v="urn:schemas-microsoft-com:vml" xmlns:wp14="http://schemas.microsoft.com/office/word/2010/wordprocessingDrawing" xmlns:wp="http://schemas.openxmlformats.org/drawingml/2006/wordprocessingDrawing" xmlns:w10="urn:schemas-microsoft-com:office:word" xmlns:w="http://schemas.openxmlformats.org/wordprocessingml/2006/main" xmlns:w14="http://schemas.microsoft.com/office/word/2010/wordml" xmlns:w15="http://schemas.microsoft.com/office/word/2012/wordml" xmlns:w16cid="http://schemas.microsoft.com/office/word/2016/wordml/cid" xmlns:w16se="http://schemas.microsoft.com/office/word/2015/wordml/symex" xmlns:wpg="http://schemas.microsoft.com/office/word/2010/wordprocessingGroup" xmlns:wpi="http://schemas.microsoft.com/office/word/2010/wordprocessingInk" xmlns:wne="http://schemas.microsoft.com/office/word/2006/wordml" xmlns:wps="http://schemas.microsoft.com/office/word/2010/wordprocessingShape" mc:Ignorable="w14 w15 w16se w16cid wp14">
+  <w:abstractNum w:abstractNumId="0" w15:restartNumberingAfterBreak="0">
+    <w:nsid w:val="15994E56"/>
+    <w:multiLevelType w:val="hybridMultilevel"/>
+    <w:tmpl w:val="ED8A48C6"/>
+    <w:lvl w:ilvl="0" w:tplc="04090001">
+      <w:start w:val="1"/>
+      <w:numFmt w:val="bullet"/>
+      <w:lvlText w:val=""/>
+      <w:lvlJc w:val="left"/>
+      <w:pPr>
+        <w:ind w:left="720" w:hanging="360"/>
+      </w:pPr>
+      <w:rPr>
+        <w:rFonts w:ascii="Symbol" w:hAnsi="Symbol" w:hint="default"/>
+      </w:rPr>
+    </w:lvl>
+    <w:lvl w:ilvl="1" w:tplc="04090003" w:tentative="1">
+      <w:start w:val="1"/>
+      <w:numFmt w:val="bullet"/>
+      <w:lvlText w:val="o"/>
+      <w:lvlJc w:val="left"/>
+      <w:pPr>
+        <w:ind w:left="1440" w:hanging="360"/>
+      </w:pPr>
+      <w:rPr>
+        <w:rFonts w:ascii="Courier New" w:hAnsi="Courier New" w:cs="Courier New" w:hint="default"/>
+      </w:rPr>
+    </w:lvl>
+    <w:lvl w:ilvl="2" w:tplc="04090005" w:tentative="1">
+      <w:start w:val="1"/>
+      <w:numFmt w:val="bullet"/>
+      <w:lvlText w:val=""/>
+      <w:lvlJc w:val="left"/>
+      <w:pPr>
+        <w:ind w:left="2160" w:hanging="360"/>
+      </w:pPr>
+      <w:rPr>
+        <w:rFonts w:ascii="Wingdings" w:hAnsi="Wingdings" w:hint="default"/>
+      </w:rPr>
+    </w:lvl>
+    <w:lvl w:ilvl="3" w:tplc="04090001" w:tentative="1">
+      <w:start w:val="1"/>
+      <w:numFmt w:val="bullet"/>
+      <w:lvlText w:val=""/>
+      <w:lvlJc w:val="left"/>
+      <w:pPr>
+        <w:ind w:left="2880" w:hanging="360"/>
+      </w:pPr>
+      <w:rPr>
+        <w:rFonts w:ascii="Symbol" w:hAnsi="Symbol" w:hint="default"/>
+      </w:rPr>
+    </w:lvl>
+    <w:lvl w:ilvl="4" w:tplc="04090003" w:tentative="1">
+      <w:start w:val="1"/>
+      <w:numFmt w:val="bullet"/>
+      <w:lvlText w:val="o"/>
+      <w:lvlJc w:val="left"/>
+      <w:pPr>
+        <w:ind w:left="3600" w:hanging="360"/>
+      </w:pPr>
+      <w:rPr>
+        <w:rFonts w:ascii="Courier New" w:hAnsi="Courier New" w:cs="Courier New" w:hint="default"/>
+      </w:rPr>
+    </w:lvl>
+    <w:lvl w:ilvl="5" w:tplc="04090005" w:tentative="1">
+      <w:start w:val="1"/>
+      <w:numFmt w:val="bullet"/>
+      <w:lvlText w:val=""/>
+      <w:lvlJc w:val="left"/>
+      <w:pPr>
+        <w:ind w:left="4320" w:hanging="360"/>
+      </w:pPr>
+      <w:rPr>
+        <w:rFonts w:ascii="Wingdings" w:hAnsi="Wingdings" w:hint="default"/>
+      </w:rPr>
+    </w:lvl>
+    <w:lvl w:ilvl="6" w:tplc="04090001" w:tentative="1">
+      <w:start w:val="1"/>
+      <w:numFmt w:val="bullet"/>
+      <w:lvlText w:val=""/>
+      <w:lvlJc w:val="left"/>
+      <w:pPr>
+        <w:ind w:left="5040" w:hanging="360"/>
+      </w:pPr>
+      <w:rPr>
+        <w:rFonts w:ascii="Symbol" w:hAnsi="Symbol" w:hint="default"/>
+      </w:rPr>
+    </w:lvl>
+    <w:lvl w:ilvl="7" w:tplc="04090003" w:tentative="1">
+      <w:start w:val="1"/>
+      <w:numFmt w:val="bullet"/>
+      <w:lvlText w:val="o"/>
+      <w:lvlJc w:val="left"/>
+      <w:pPr>
+        <w:ind w:left="5760" w:hanging="360"/>
+      </w:pPr>
+      <w:rPr>
+        <w:rFonts w:ascii="Courier New" w:hAnsi="Courier New" w:cs="Courier New" w:hint="default"/>
+      </w:rPr>
+    </w:lvl>
+    <w:lvl w:ilvl="8" w:tplc="04090005" w:tentative="1">
+      <w:start w:val="1"/>
+      <w:numFmt w:val="bullet"/>
+      <w:lvlText w:val=""/>
+      <w:lvlJc w:val="left"/>
+      <w:pPr>
+        <w:ind w:left="6480" w:hanging="360"/>
+      </w:pPr>
+      <w:rPr>
+        <w:rFonts w:ascii="Wingdings" w:hAnsi="Wingdings" w:hint="default"/>
+      </w:rPr>
+    </w:lvl>
+  </w:abstractNum>
+  <w:abstractNum w:abstractNumId="1" w15:restartNumberingAfterBreak="0">
+    <w:nsid w:val="31DC714F"/>
+    <w:multiLevelType w:val="hybridMultilevel"/>
+    <w:tmpl w:val="D638C578"/>
+    <w:lvl w:ilvl="0" w:tplc="0409000F">
+      <w:start w:val="1"/>
+      <w:numFmt w:val="decimal"/>
+      <w:lvlText w:val="%1."/>
+      <w:lvlJc w:val="left"/>
+      <w:pPr>
+        <w:ind w:left="720" w:hanging="360"/>
+      </w:pPr>
+      <w:rPr>
+        <w:rFonts w:hint="default"/>
+      </w:rPr>
+    </w:lvl>
+    <w:lvl w:ilvl="1" w:tplc="04090019" w:tentative="1">
+      <w:start w:val="1"/>
+      <w:numFmt w:val="lowerLetter"/>
+      <w:lvlText w:val="%2."/>
+      <w:lvlJc w:val="left"/>
+      <w:pPr>
+        <w:ind w:left="1440" w:hanging="360"/>
+      </w:pPr>
+    </w:lvl>
+    <w:lvl w:ilvl="2" w:tplc="0409001B" w:tentative="1">
+      <w:start w:val="1"/>
+      <w:numFmt w:val="lowerRoman"/>
+      <w:lvlText w:val="%3."/>
+      <w:lvlJc w:val="right"/>
+      <w:pPr>
+        <w:ind w:left="2160" w:hanging="180"/>
+      </w:pPr>
+    </w:lvl>
+    <w:lvl w:ilvl="3" w:tplc="0409000F" w:tentative="1">
+      <w:start w:val="1"/>
+      <w:numFmt w:val="decimal"/>
+      <w:lvlText w:val="%4."/>
+      <w:lvlJc w:val="left"/>
+      <w:pPr>
+        <w:ind w:left="2880" w:hanging="360"/>
+      </w:pPr>
+    </w:lvl>
+    <w:lvl w:ilvl="4" w:tplc="04090019" w:tentative="1">
+      <w:start w:val="1"/>
+      <w:numFmt w:val="lowerLetter"/>
+      <w:lvlText w:val="%5."/>
+      <w:lvlJc w:val="left"/>
+      <w:pPr>
+        <w:ind w:left="3600" w:hanging="360"/>
+      </w:pPr>
+    </w:lvl>
+    <w:lvl w:ilvl="5" w:tplc="0409001B" w:tentative="1">
+      <w:start w:val="1"/>
+      <w:numFmt w:val="lowerRoman"/>
+      <w:lvlText w:val="%6."/>
+      <w:lvlJc w:val="right"/>
+      <w:pPr>
+        <w:ind w:left="4320" w:hanging="180"/>
+      </w:pPr>
+    </w:lvl>
+    <w:lvl w:ilvl="6" w:tplc="0409000F" w:tentative="1">
+      <w:start w:val="1"/>
+      <w:numFmt w:val="decimal"/>
+      <w:lvlText w:val="%7."/>
+      <w:lvlJc w:val="left"/>
+      <w:pPr>
+        <w:ind w:left="5040" w:hanging="360"/>
+      </w:pPr>
+    </w:lvl>
+    <w:lvl w:ilvl="7" w:tplc="04090019" w:tentative="1">
+      <w:start w:val="1"/>
+      <w:numFmt w:val="lowerLetter"/>
+      <w:lvlText w:val="%8."/>
+      <w:lvlJc w:val="left"/>
+      <w:pPr>
+        <w:ind w:left="5760" w:hanging="360"/>
+      </w:pPr>
+    </w:lvl>
+    <w:lvl w:ilvl="8" w:tplc="0409001B" w:tentative="1">
+      <w:start w:val="1"/>
+      <w:numFmt w:val="lowerRoman"/>
+      <w:lvlText w:val="%9."/>
+      <w:lvlJc w:val="right"/>
+      <w:pPr>
+        <w:ind w:left="6480" w:hanging="180"/>
+      </w:pPr>
+    </w:lvl>
+  </w:abstractNum>
+  <w:num w:numId="1">
+    <w:abstractNumId w:val="0"/>
+  </w:num>
+  <w:num w:numId="2">
+    <w:abstractNumId w:val="1"/>
+  </w:num>
+</w:numbering>
 </file>
 
 <file path=word/styles.xml><?xml version="1.0" encoding="utf-8"?>
@@ -585,6 +820,28 @@
       <w:szCs w:val="26"/>
     </w:rPr>
   </w:style>
+  <w:style w:type="paragraph" w:styleId="Heading3">
+    <w:name w:val="heading 3"/>
+    <w:basedOn w:val="Normal"/>
+    <w:next w:val="Normal"/>
+    <w:link w:val="Heading3Char"/>
+    <w:uiPriority w:val="9"/>
+    <w:unhideWhenUsed/>
+    <w:qFormat/>
+    <w:rsid w:val="0078478F"/>
+    <w:pPr>
+      <w:keepNext/>
+      <w:keepLines/>
+      <w:spacing w:before="40" w:after="0"/>
+      <w:outlineLvl w:val="2"/>
+    </w:pPr>
+    <w:rPr>
+      <w:rFonts w:asciiTheme="majorHAnsi" w:eastAsiaTheme="majorEastAsia" w:hAnsiTheme="majorHAnsi" w:cstheme="majorBidi"/>
+      <w:color w:val="243F60" w:themeColor="accent1" w:themeShade="7F"/>
+      <w:sz w:val="24"/>
+      <w:szCs w:val="24"/>
+    </w:rPr>
+  </w:style>
   <w:style w:type="character" w:default="1" w:styleId="DefaultParagraphFont">
     <w:name w:val="Default Paragraph Font"/>
     <w:uiPriority w:val="1"/>
@@ -914,6 +1171,169 @@
         <w:shd w:val="clear" w:color="auto" w:fill="F2DBDB" w:themeFill="accent2" w:themeFillTint="33"/>
       </w:tcPr>
     </w:tblStylePr>
+  </w:style>
+  <w:style w:type="paragraph" w:styleId="ListParagraph">
+    <w:name w:val="List Paragraph"/>
+    <w:basedOn w:val="Normal"/>
+    <w:uiPriority w:val="34"/>
+    <w:qFormat/>
+    <w:rsid w:val="00491027"/>
+    <w:pPr>
+      <w:ind w:left="720"/>
+      <w:contextualSpacing/>
+    </w:pPr>
+  </w:style>
+  <w:style w:type="table" w:styleId="GridTable4-Accent4">
+    <w:name w:val="Grid Table 4 Accent 4"/>
+    <w:basedOn w:val="TableNormal"/>
+    <w:uiPriority w:val="49"/>
+    <w:rsid w:val="0078478F"/>
+    <w:pPr>
+      <w:spacing w:after="0" w:line="240" w:lineRule="auto"/>
+    </w:pPr>
+    <w:tblPr>
+      <w:tblStyleRowBandSize w:val="1"/>
+      <w:tblStyleColBandSize w:val="1"/>
+      <w:tblBorders>
+        <w:top w:val="single" w:sz="4" w:space="0" w:color="B2A1C7" w:themeColor="accent4" w:themeTint="99"/>
+        <w:left w:val="single" w:sz="4" w:space="0" w:color="B2A1C7" w:themeColor="accent4" w:themeTint="99"/>
+        <w:bottom w:val="single" w:sz="4" w:space="0" w:color="B2A1C7" w:themeColor="accent4" w:themeTint="99"/>
+        <w:right w:val="single" w:sz="4" w:space="0" w:color="B2A1C7" w:themeColor="accent4" w:themeTint="99"/>
+        <w:insideH w:val="single" w:sz="4" w:space="0" w:color="B2A1C7" w:themeColor="accent4" w:themeTint="99"/>
+        <w:insideV w:val="single" w:sz="4" w:space="0" w:color="B2A1C7" w:themeColor="accent4" w:themeTint="99"/>
+      </w:tblBorders>
+    </w:tblPr>
+    <w:tblStylePr w:type="firstRow">
+      <w:rPr>
+        <w:b/>
+        <w:bCs/>
+        <w:color w:val="FFFFFF" w:themeColor="background1"/>
+      </w:rPr>
+      <w:tblPr/>
+      <w:tcPr>
+        <w:tcBorders>
+          <w:top w:val="single" w:sz="4" w:space="0" w:color="8064A2" w:themeColor="accent4"/>
+          <w:left w:val="single" w:sz="4" w:space="0" w:color="8064A2" w:themeColor="accent4"/>
+          <w:bottom w:val="single" w:sz="4" w:space="0" w:color="8064A2" w:themeColor="accent4"/>
+          <w:right w:val="single" w:sz="4" w:space="0" w:color="8064A2" w:themeColor="accent4"/>
+          <w:insideH w:val="nil"/>
+          <w:insideV w:val="nil"/>
+        </w:tcBorders>
+        <w:shd w:val="clear" w:color="auto" w:fill="8064A2" w:themeFill="accent4"/>
+      </w:tcPr>
+    </w:tblStylePr>
+    <w:tblStylePr w:type="lastRow">
+      <w:rPr>
+        <w:b/>
+        <w:bCs/>
+      </w:rPr>
+      <w:tblPr/>
+      <w:tcPr>
+        <w:tcBorders>
+          <w:top w:val="double" w:sz="4" w:space="0" w:color="8064A2" w:themeColor="accent4"/>
+        </w:tcBorders>
+      </w:tcPr>
+    </w:tblStylePr>
+    <w:tblStylePr w:type="firstCol">
+      <w:rPr>
+        <w:b/>
+        <w:bCs/>
+      </w:rPr>
+    </w:tblStylePr>
+    <w:tblStylePr w:type="lastCol">
+      <w:rPr>
+        <w:b/>
+        <w:bCs/>
+      </w:rPr>
+    </w:tblStylePr>
+    <w:tblStylePr w:type="band1Vert">
+      <w:tblPr/>
+      <w:tcPr>
+        <w:shd w:val="clear" w:color="auto" w:fill="E5DFEC" w:themeFill="accent4" w:themeFillTint="33"/>
+      </w:tcPr>
+    </w:tblStylePr>
+    <w:tblStylePr w:type="band1Horz">
+      <w:tblPr/>
+      <w:tcPr>
+        <w:shd w:val="clear" w:color="auto" w:fill="E5DFEC" w:themeFill="accent4" w:themeFillTint="33"/>
+      </w:tcPr>
+    </w:tblStylePr>
+  </w:style>
+  <w:style w:type="table" w:styleId="TableGridLight">
+    <w:name w:val="Grid Table Light"/>
+    <w:basedOn w:val="TableNormal"/>
+    <w:uiPriority w:val="40"/>
+    <w:rsid w:val="0078478F"/>
+    <w:pPr>
+      <w:spacing w:after="0" w:line="240" w:lineRule="auto"/>
+    </w:pPr>
+    <w:tblPr>
+      <w:tblBorders>
+        <w:top w:val="single" w:sz="4" w:space="0" w:color="BFBFBF" w:themeColor="background1" w:themeShade="BF"/>
+        <w:left w:val="single" w:sz="4" w:space="0" w:color="BFBFBF" w:themeColor="background1" w:themeShade="BF"/>
+        <w:bottom w:val="single" w:sz="4" w:space="0" w:color="BFBFBF" w:themeColor="background1" w:themeShade="BF"/>
+        <w:right w:val="single" w:sz="4" w:space="0" w:color="BFBFBF" w:themeColor="background1" w:themeShade="BF"/>
+        <w:insideH w:val="single" w:sz="4" w:space="0" w:color="BFBFBF" w:themeColor="background1" w:themeShade="BF"/>
+        <w:insideV w:val="single" w:sz="4" w:space="0" w:color="BFBFBF" w:themeColor="background1" w:themeShade="BF"/>
+      </w:tblBorders>
+    </w:tblPr>
+  </w:style>
+  <w:style w:type="character" w:customStyle="1" w:styleId="Heading3Char">
+    <w:name w:val="Heading 3 Char"/>
+    <w:basedOn w:val="DefaultParagraphFont"/>
+    <w:link w:val="Heading3"/>
+    <w:uiPriority w:val="9"/>
+    <w:rsid w:val="0078478F"/>
+    <w:rPr>
+      <w:rFonts w:asciiTheme="majorHAnsi" w:eastAsiaTheme="majorEastAsia" w:hAnsiTheme="majorHAnsi" w:cstheme="majorBidi"/>
+      <w:color w:val="243F60" w:themeColor="accent1" w:themeShade="7F"/>
+      <w:sz w:val="24"/>
+      <w:szCs w:val="24"/>
+    </w:rPr>
+  </w:style>
+  <w:style w:type="paragraph" w:styleId="Header">
+    <w:name w:val="header"/>
+    <w:basedOn w:val="Normal"/>
+    <w:link w:val="HeaderChar"/>
+    <w:uiPriority w:val="99"/>
+    <w:unhideWhenUsed/>
+    <w:rsid w:val="007741A5"/>
+    <w:pPr>
+      <w:tabs>
+        <w:tab w:val="center" w:pos="4680"/>
+        <w:tab w:val="right" w:pos="9360"/>
+      </w:tabs>
+      <w:spacing w:after="0" w:line="240" w:lineRule="auto"/>
+    </w:pPr>
+  </w:style>
+  <w:style w:type="character" w:customStyle="1" w:styleId="HeaderChar">
+    <w:name w:val="Header Char"/>
+    <w:basedOn w:val="DefaultParagraphFont"/>
+    <w:link w:val="Header"/>
+    <w:uiPriority w:val="99"/>
+    <w:rsid w:val="007741A5"/>
+  </w:style>
+  <w:style w:type="paragraph" w:styleId="Footer">
+    <w:name w:val="footer"/>
+    <w:basedOn w:val="Normal"/>
+    <w:link w:val="FooterChar"/>
+    <w:uiPriority w:val="99"/>
+    <w:unhideWhenUsed/>
+    <w:rsid w:val="007741A5"/>
+    <w:pPr>
+      <w:tabs>
+        <w:tab w:val="center" w:pos="4680"/>
+        <w:tab w:val="right" w:pos="9360"/>
+      </w:tabs>
+      <w:spacing w:after="0" w:line="240" w:lineRule="auto"/>
+    </w:pPr>
+  </w:style>
+  <w:style w:type="character" w:customStyle="1" w:styleId="FooterChar">
+    <w:name w:val="Footer Char"/>
+    <w:basedOn w:val="DefaultParagraphFont"/>
+    <w:link w:val="Footer"/>
+    <w:uiPriority w:val="99"/>
+    <w:rsid w:val="007741A5"/>
   </w:style>
 </w:styles>
 </file>
@@ -1208,7 +1628,7 @@
 </file>
 
 <file path=customXml/itemProps1.xml><?xml version="1.0" encoding="utf-8"?>
-<ds:datastoreItem xmlns:ds="http://schemas.openxmlformats.org/officeDocument/2006/customXml" ds:itemID="{CF2476CD-916F-4506-848D-6F4ECF02C662}">
+<ds:datastoreItem xmlns:ds="http://schemas.openxmlformats.org/officeDocument/2006/customXml" ds:itemID="{25EC85CC-C947-4381-A01A-83FA5D959FD5}">
   <ds:schemaRefs>
     <ds:schemaRef ds:uri="http://schemas.openxmlformats.org/officeDocument/2006/bibliography"/>
   </ds:schemaRefs>

</xml_diff>